<commit_message>
Add Back To Top
</commit_message>
<xml_diff>
--- a/HTML, CSS, JS/CSS3.docx
+++ b/HTML, CSS, JS/CSS3.docx
@@ -11,7 +11,6 @@
           <w:color w:val="833C0B" w:themeColor="accent2" w:themeShade="80"/>
         </w:rPr>
       </w:pPr>
-      <w:bookmarkStart w:id="0" w:name="_GoBack"/>
       <w:r>
         <w:rPr>
           <w:rFonts w:ascii="Times New Roman" w:hAnsi="Times New Roman" w:cs="Times New Roman"/>
@@ -1497,13 +1496,23 @@
           <w:shd w:val="clear" w:color="auto" w:fill="FFFFFF"/>
         </w:rPr>
       </w:pPr>
+      <w:proofErr w:type="gramStart"/>
       <w:r>
         <w:rPr>
           <w:rFonts w:ascii="Times New Roman" w:hAnsi="Times New Roman" w:cs="Times New Roman"/>
           <w:color w:val="A52A2A"/>
           <w:shd w:val="clear" w:color="auto" w:fill="FFFFFF"/>
         </w:rPr>
-        <w:t>p.uppercase </w:t>
+        <w:t>p.uppercase</w:t>
+      </w:r>
+      <w:proofErr w:type="gramEnd"/>
+      <w:r>
+        <w:rPr>
+          <w:rFonts w:ascii="Times New Roman" w:hAnsi="Times New Roman" w:cs="Times New Roman"/>
+          <w:color w:val="A52A2A"/>
+          <w:shd w:val="clear" w:color="auto" w:fill="FFFFFF"/>
+        </w:rPr>
+        <w:t> </w:t>
       </w:r>
       <w:r>
         <w:rPr>
@@ -2221,13 +2230,23 @@
           <w:shd w:val="clear" w:color="auto" w:fill="FFFFFF"/>
         </w:rPr>
       </w:pPr>
+      <w:proofErr w:type="gramStart"/>
       <w:r>
         <w:rPr>
           <w:rFonts w:ascii="Times New Roman" w:hAnsi="Times New Roman" w:cs="Times New Roman"/>
           <w:color w:val="A52A2A"/>
           <w:shd w:val="clear" w:color="auto" w:fill="FFFFFF"/>
         </w:rPr>
-        <w:t>a:link </w:t>
+        <w:t>a:link</w:t>
+      </w:r>
+      <w:proofErr w:type="gramEnd"/>
+      <w:r>
+        <w:rPr>
+          <w:rFonts w:ascii="Times New Roman" w:hAnsi="Times New Roman" w:cs="Times New Roman"/>
+          <w:color w:val="A52A2A"/>
+          <w:shd w:val="clear" w:color="auto" w:fill="FFFFFF"/>
+        </w:rPr>
+        <w:t> </w:t>
       </w:r>
       <w:r>
         <w:rPr>
@@ -2597,13 +2616,23 @@
           <w:shd w:val="clear" w:color="auto" w:fill="FFFFFF"/>
         </w:rPr>
       </w:pPr>
+      <w:proofErr w:type="gramStart"/>
       <w:r>
         <w:rPr>
           <w:rFonts w:ascii="Times New Roman" w:hAnsi="Times New Roman" w:cs="Times New Roman"/>
           <w:color w:val="A52A2A"/>
           <w:shd w:val="clear" w:color="auto" w:fill="FFFFFF"/>
         </w:rPr>
-        <w:t>ul.a </w:t>
+        <w:t>ul.a</w:t>
+      </w:r>
+      <w:proofErr w:type="gramEnd"/>
+      <w:r>
+        <w:rPr>
+          <w:rFonts w:ascii="Times New Roman" w:hAnsi="Times New Roman" w:cs="Times New Roman"/>
+          <w:color w:val="A52A2A"/>
+          <w:shd w:val="clear" w:color="auto" w:fill="FFFFFF"/>
+        </w:rPr>
+        <w:t> </w:t>
       </w:r>
       <w:r>
         <w:rPr>
@@ -3217,13 +3246,23 @@
           <w:shd w:val="clear" w:color="auto" w:fill="FFFFFF"/>
         </w:rPr>
       </w:pPr>
+      <w:proofErr w:type="gramStart"/>
       <w:r>
         <w:rPr>
           <w:rFonts w:ascii="Times New Roman" w:hAnsi="Times New Roman" w:cs="Times New Roman"/>
           <w:color w:val="A52A2A"/>
           <w:shd w:val="clear" w:color="auto" w:fill="FFFFFF"/>
         </w:rPr>
-        <w:t>tr:nth-child(even) </w:t>
+        <w:t>tr:nth</w:t>
+      </w:r>
+      <w:proofErr w:type="gramEnd"/>
+      <w:r>
+        <w:rPr>
+          <w:rFonts w:ascii="Times New Roman" w:hAnsi="Times New Roman" w:cs="Times New Roman"/>
+          <w:color w:val="A52A2A"/>
+          <w:shd w:val="clear" w:color="auto" w:fill="FFFFFF"/>
+        </w:rPr>
+        <w:t>-child(even) </w:t>
       </w:r>
       <w:r>
         <w:rPr>
@@ -4688,13 +4727,23 @@
           <w:shd w:val="clear" w:color="auto" w:fill="FFFFFF"/>
         </w:rPr>
       </w:pPr>
+      <w:proofErr w:type="gramStart"/>
       <w:r>
         <w:rPr>
           <w:rFonts w:ascii="Times New Roman" w:hAnsi="Times New Roman" w:cs="Times New Roman"/>
           <w:color w:val="A52A2A"/>
           <w:shd w:val="clear" w:color="auto" w:fill="FFFFFF"/>
         </w:rPr>
-        <w:t>p:first-child </w:t>
+        <w:t>p:first</w:t>
+      </w:r>
+      <w:proofErr w:type="gramEnd"/>
+      <w:r>
+        <w:rPr>
+          <w:rFonts w:ascii="Times New Roman" w:hAnsi="Times New Roman" w:cs="Times New Roman"/>
+          <w:color w:val="A52A2A"/>
+          <w:shd w:val="clear" w:color="auto" w:fill="FFFFFF"/>
+        </w:rPr>
+        <w:t>-child </w:t>
       </w:r>
       <w:r>
         <w:rPr>
@@ -4777,13 +4826,23 @@
           <w:shd w:val="clear" w:color="auto" w:fill="FFFFFF"/>
         </w:rPr>
       </w:pPr>
+      <w:proofErr w:type="gramStart"/>
       <w:r>
         <w:rPr>
           <w:rFonts w:ascii="Times New Roman" w:hAnsi="Times New Roman" w:cs="Times New Roman"/>
           <w:color w:val="A52A2A"/>
           <w:shd w:val="clear" w:color="auto" w:fill="FFFFFF"/>
         </w:rPr>
-        <w:t>p::first-letter </w:t>
+        <w:t>p::</w:t>
+      </w:r>
+      <w:proofErr w:type="gramEnd"/>
+      <w:r>
+        <w:rPr>
+          <w:rFonts w:ascii="Times New Roman" w:hAnsi="Times New Roman" w:cs="Times New Roman"/>
+          <w:color w:val="A52A2A"/>
+          <w:shd w:val="clear" w:color="auto" w:fill="FFFFFF"/>
+        </w:rPr>
+        <w:t>first-letter </w:t>
       </w:r>
       <w:r>
         <w:rPr>
@@ -4905,7 +4964,25 @@
           <w:color w:val="A52A2A"/>
           <w:shd w:val="clear" w:color="auto" w:fill="FFFFFF"/>
         </w:rPr>
-        <w:t>h1::before </w:t>
+        <w:t>h</w:t>
+      </w:r>
+      <w:proofErr w:type="gramStart"/>
+      <w:r>
+        <w:rPr>
+          <w:rFonts w:ascii="Times New Roman" w:hAnsi="Times New Roman" w:cs="Times New Roman"/>
+          <w:color w:val="A52A2A"/>
+          <w:shd w:val="clear" w:color="auto" w:fill="FFFFFF"/>
+        </w:rPr>
+        <w:t>1::</w:t>
+      </w:r>
+      <w:proofErr w:type="gramEnd"/>
+      <w:r>
+        <w:rPr>
+          <w:rFonts w:ascii="Times New Roman" w:hAnsi="Times New Roman" w:cs="Times New Roman"/>
+          <w:color w:val="A52A2A"/>
+          <w:shd w:val="clear" w:color="auto" w:fill="FFFFFF"/>
+        </w:rPr>
+        <w:t>before </w:t>
       </w:r>
       <w:r>
         <w:rPr>
@@ -5579,7 +5656,25 @@
           <w:color w:val="A52A2A"/>
           <w:shd w:val="clear" w:color="auto" w:fill="FFFFFF"/>
         </w:rPr>
-        <w:t>li a:hover </w:t>
+        <w:t xml:space="preserve">li </w:t>
+      </w:r>
+      <w:proofErr w:type="gramStart"/>
+      <w:r>
+        <w:rPr>
+          <w:rFonts w:ascii="Times New Roman" w:hAnsi="Times New Roman" w:cs="Times New Roman"/>
+          <w:color w:val="A52A2A"/>
+          <w:shd w:val="clear" w:color="auto" w:fill="FFFFFF"/>
+        </w:rPr>
+        <w:t>a:hover</w:t>
+      </w:r>
+      <w:proofErr w:type="gramEnd"/>
+      <w:r>
+        <w:rPr>
+          <w:rFonts w:ascii="Times New Roman" w:hAnsi="Times New Roman" w:cs="Times New Roman"/>
+          <w:color w:val="A52A2A"/>
+          <w:shd w:val="clear" w:color="auto" w:fill="FFFFFF"/>
+        </w:rPr>
+        <w:t> </w:t>
       </w:r>
       <w:r>
         <w:rPr>
@@ -6217,7 +6312,25 @@
           <w:color w:val="A52A2A"/>
           <w:shd w:val="clear" w:color="auto" w:fill="FFFFFF"/>
         </w:rPr>
-        <w:t>li a:hover </w:t>
+        <w:t xml:space="preserve">li </w:t>
+      </w:r>
+      <w:proofErr w:type="gramStart"/>
+      <w:r>
+        <w:rPr>
+          <w:rFonts w:ascii="Times New Roman" w:hAnsi="Times New Roman" w:cs="Times New Roman"/>
+          <w:color w:val="A52A2A"/>
+          <w:shd w:val="clear" w:color="auto" w:fill="FFFFFF"/>
+        </w:rPr>
+        <w:t>a:hover</w:t>
+      </w:r>
+      <w:proofErr w:type="gramEnd"/>
+      <w:r>
+        <w:rPr>
+          <w:rFonts w:ascii="Times New Roman" w:hAnsi="Times New Roman" w:cs="Times New Roman"/>
+          <w:color w:val="A52A2A"/>
+          <w:shd w:val="clear" w:color="auto" w:fill="FFFFFF"/>
+        </w:rPr>
+        <w:t> </w:t>
       </w:r>
       <w:r>
         <w:rPr>
@@ -6307,16 +6420,26 @@
           <w:b/>
           <w:color w:val="000000" w:themeColor="text1"/>
         </w:rPr>
-        <w:t>@media screen and (max-width: 600px){</w:t>
-      </w:r>
-    </w:p>
-    <w:p>
-      <w:pPr>
+        <w:t>@media screen and (max-width: 600</w:t>
+      </w:r>
+      <w:proofErr w:type="gramStart"/>
+      <w:r>
         <w:rPr>
           <w:rFonts w:ascii="Times New Roman" w:hAnsi="Times New Roman" w:cs="Times New Roman"/>
           <w:b/>
           <w:color w:val="000000" w:themeColor="text1"/>
         </w:rPr>
+        <w:t>px){</w:t>
+      </w:r>
+      <w:proofErr w:type="gramEnd"/>
+    </w:p>
+    <w:p>
+      <w:pPr>
+        <w:rPr>
+          <w:rFonts w:ascii="Times New Roman" w:hAnsi="Times New Roman" w:cs="Times New Roman"/>
+          <w:b/>
+          <w:color w:val="000000" w:themeColor="text1"/>
+        </w:rPr>
       </w:pPr>
       <w:r>
         <w:rPr>
@@ -6693,7 +6816,25 @@
           <w:b/>
           <w:color w:val="833C0B" w:themeColor="accent2" w:themeShade="80"/>
         </w:rPr>
-        <w:t>li a, .dropbtn {</w:t>
+        <w:t>li a</w:t>
+      </w:r>
+      <w:proofErr w:type="gramStart"/>
+      <w:r>
+        <w:rPr>
+          <w:rFonts w:ascii="Times New Roman" w:hAnsi="Times New Roman" w:cs="Times New Roman"/>
+          <w:b/>
+          <w:color w:val="833C0B" w:themeColor="accent2" w:themeShade="80"/>
+        </w:rPr>
+        <w:t>, .dropbtn</w:t>
+      </w:r>
+      <w:proofErr w:type="gramEnd"/>
+      <w:r>
+        <w:rPr>
+          <w:rFonts w:ascii="Times New Roman" w:hAnsi="Times New Roman" w:cs="Times New Roman"/>
+          <w:b/>
+          <w:color w:val="833C0B" w:themeColor="accent2" w:themeShade="80"/>
+        </w:rPr>
+        <w:t xml:space="preserve"> {</w:t>
       </w:r>
     </w:p>
     <w:p>
@@ -6821,7 +6962,25 @@
           <w:b/>
           <w:color w:val="833C0B" w:themeColor="accent2" w:themeShade="80"/>
         </w:rPr>
-        <w:t>li a:hover, .dropdown:hover .dropbtn {</w:t>
+        <w:t xml:space="preserve">li </w:t>
+      </w:r>
+      <w:proofErr w:type="gramStart"/>
+      <w:r>
+        <w:rPr>
+          <w:rFonts w:ascii="Times New Roman" w:hAnsi="Times New Roman" w:cs="Times New Roman"/>
+          <w:b/>
+          <w:color w:val="833C0B" w:themeColor="accent2" w:themeShade="80"/>
+        </w:rPr>
+        <w:t>a:hover</w:t>
+      </w:r>
+      <w:proofErr w:type="gramEnd"/>
+      <w:r>
+        <w:rPr>
+          <w:rFonts w:ascii="Times New Roman" w:hAnsi="Times New Roman" w:cs="Times New Roman"/>
+          <w:b/>
+          <w:color w:val="833C0B" w:themeColor="accent2" w:themeShade="80"/>
+        </w:rPr>
+        <w:t>, .dropdown:hover .dropbtn {</w:t>
       </w:r>
     </w:p>
     <w:p>
@@ -6935,13 +7094,23 @@
           <w:color w:val="833C0B" w:themeColor="accent2" w:themeShade="80"/>
         </w:rPr>
       </w:pPr>
-      <w:r>
-        <w:rPr>
-          <w:rFonts w:ascii="Times New Roman" w:hAnsi="Times New Roman" w:cs="Times New Roman"/>
-          <w:b/>
-          <w:color w:val="833C0B" w:themeColor="accent2" w:themeShade="80"/>
-        </w:rPr>
-        <w:t>.dropdown-content {</w:t>
+      <w:proofErr w:type="gramStart"/>
+      <w:r>
+        <w:rPr>
+          <w:rFonts w:ascii="Times New Roman" w:hAnsi="Times New Roman" w:cs="Times New Roman"/>
+          <w:b/>
+          <w:color w:val="833C0B" w:themeColor="accent2" w:themeShade="80"/>
+        </w:rPr>
+        <w:t>.dropdown</w:t>
+      </w:r>
+      <w:proofErr w:type="gramEnd"/>
+      <w:r>
+        <w:rPr>
+          <w:rFonts w:ascii="Times New Roman" w:hAnsi="Times New Roman" w:cs="Times New Roman"/>
+          <w:b/>
+          <w:color w:val="833C0B" w:themeColor="accent2" w:themeShade="80"/>
+        </w:rPr>
+        <w:t>-content {</w:t>
       </w:r>
     </w:p>
     <w:p>
@@ -7026,7 +7195,25 @@
           <w:b/>
           <w:color w:val="833C0B" w:themeColor="accent2" w:themeShade="80"/>
         </w:rPr>
-        <w:t xml:space="preserve">    box-shadow: 0px 8px 16px 0px rgba(0,0,0,0.2);</w:t>
+        <w:t xml:space="preserve">    box-shadow: 0px 8px 16px 0px </w:t>
+      </w:r>
+      <w:proofErr w:type="gramStart"/>
+      <w:r>
+        <w:rPr>
+          <w:rFonts w:ascii="Times New Roman" w:hAnsi="Times New Roman" w:cs="Times New Roman"/>
+          <w:b/>
+          <w:color w:val="833C0B" w:themeColor="accent2" w:themeShade="80"/>
+        </w:rPr>
+        <w:t>rgba(</w:t>
+      </w:r>
+      <w:proofErr w:type="gramEnd"/>
+      <w:r>
+        <w:rPr>
+          <w:rFonts w:ascii="Times New Roman" w:hAnsi="Times New Roman" w:cs="Times New Roman"/>
+          <w:b/>
+          <w:color w:val="833C0B" w:themeColor="accent2" w:themeShade="80"/>
+        </w:rPr>
+        <w:t>0,0,0,0.2);</w:t>
       </w:r>
     </w:p>
     <w:p>
@@ -7080,13 +7267,23 @@
           <w:color w:val="833C0B" w:themeColor="accent2" w:themeShade="80"/>
         </w:rPr>
       </w:pPr>
-      <w:r>
-        <w:rPr>
-          <w:rFonts w:ascii="Times New Roman" w:hAnsi="Times New Roman" w:cs="Times New Roman"/>
-          <w:b/>
-          <w:color w:val="833C0B" w:themeColor="accent2" w:themeShade="80"/>
-        </w:rPr>
-        <w:t>.dropdown-content a {</w:t>
+      <w:proofErr w:type="gramStart"/>
+      <w:r>
+        <w:rPr>
+          <w:rFonts w:ascii="Times New Roman" w:hAnsi="Times New Roman" w:cs="Times New Roman"/>
+          <w:b/>
+          <w:color w:val="833C0B" w:themeColor="accent2" w:themeShade="80"/>
+        </w:rPr>
+        <w:t>.dropdown</w:t>
+      </w:r>
+      <w:proofErr w:type="gramEnd"/>
+      <w:r>
+        <w:rPr>
+          <w:rFonts w:ascii="Times New Roman" w:hAnsi="Times New Roman" w:cs="Times New Roman"/>
+          <w:b/>
+          <w:color w:val="833C0B" w:themeColor="accent2" w:themeShade="80"/>
+        </w:rPr>
+        <w:t>-content a {</w:t>
       </w:r>
     </w:p>
     <w:p>
@@ -7208,39 +7405,59 @@
           <w:color w:val="833C0B" w:themeColor="accent2" w:themeShade="80"/>
         </w:rPr>
       </w:pPr>
-      <w:r>
-        <w:rPr>
-          <w:rFonts w:ascii="Times New Roman" w:hAnsi="Times New Roman" w:cs="Times New Roman"/>
-          <w:b/>
-          <w:color w:val="833C0B" w:themeColor="accent2" w:themeShade="80"/>
-        </w:rPr>
-        <w:t>.dropdown-content a:hover {background-color: #f1f1f1}</w:t>
-      </w:r>
-    </w:p>
-    <w:p>
-      <w:pPr>
-        <w:rPr>
-          <w:rFonts w:ascii="Times New Roman" w:hAnsi="Times New Roman" w:cs="Times New Roman"/>
-          <w:b/>
-          <w:color w:val="833C0B" w:themeColor="accent2" w:themeShade="80"/>
-        </w:rPr>
-      </w:pPr>
-    </w:p>
-    <w:p>
-      <w:pPr>
-        <w:rPr>
-          <w:rFonts w:ascii="Times New Roman" w:hAnsi="Times New Roman" w:cs="Times New Roman"/>
-          <w:b/>
-          <w:color w:val="833C0B" w:themeColor="accent2" w:themeShade="80"/>
-        </w:rPr>
-      </w:pPr>
-      <w:r>
-        <w:rPr>
-          <w:rFonts w:ascii="Times New Roman" w:hAnsi="Times New Roman" w:cs="Times New Roman"/>
-          <w:b/>
-          <w:color w:val="833C0B" w:themeColor="accent2" w:themeShade="80"/>
-        </w:rPr>
-        <w:t>.dropdown:hover .dropdown-content {</w:t>
+      <w:proofErr w:type="gramStart"/>
+      <w:r>
+        <w:rPr>
+          <w:rFonts w:ascii="Times New Roman" w:hAnsi="Times New Roman" w:cs="Times New Roman"/>
+          <w:b/>
+          <w:color w:val="833C0B" w:themeColor="accent2" w:themeShade="80"/>
+        </w:rPr>
+        <w:t>.dropdown</w:t>
+      </w:r>
+      <w:proofErr w:type="gramEnd"/>
+      <w:r>
+        <w:rPr>
+          <w:rFonts w:ascii="Times New Roman" w:hAnsi="Times New Roman" w:cs="Times New Roman"/>
+          <w:b/>
+          <w:color w:val="833C0B" w:themeColor="accent2" w:themeShade="80"/>
+        </w:rPr>
+        <w:t>-content a:hover {background-color: #f1f1f1}</w:t>
+      </w:r>
+    </w:p>
+    <w:p>
+      <w:pPr>
+        <w:rPr>
+          <w:rFonts w:ascii="Times New Roman" w:hAnsi="Times New Roman" w:cs="Times New Roman"/>
+          <w:b/>
+          <w:color w:val="833C0B" w:themeColor="accent2" w:themeShade="80"/>
+        </w:rPr>
+      </w:pPr>
+    </w:p>
+    <w:p>
+      <w:pPr>
+        <w:rPr>
+          <w:rFonts w:ascii="Times New Roman" w:hAnsi="Times New Roman" w:cs="Times New Roman"/>
+          <w:b/>
+          <w:color w:val="833C0B" w:themeColor="accent2" w:themeShade="80"/>
+        </w:rPr>
+      </w:pPr>
+      <w:proofErr w:type="gramStart"/>
+      <w:r>
+        <w:rPr>
+          <w:rFonts w:ascii="Times New Roman" w:hAnsi="Times New Roman" w:cs="Times New Roman"/>
+          <w:b/>
+          <w:color w:val="833C0B" w:themeColor="accent2" w:themeShade="80"/>
+        </w:rPr>
+        <w:t>.dropdown</w:t>
+      </w:r>
+      <w:proofErr w:type="gramEnd"/>
+      <w:r>
+        <w:rPr>
+          <w:rFonts w:ascii="Times New Roman" w:hAnsi="Times New Roman" w:cs="Times New Roman"/>
+          <w:b/>
+          <w:color w:val="833C0B" w:themeColor="accent2" w:themeShade="80"/>
+        </w:rPr>
+        <w:t>:hover .dropdown-content {</w:t>
       </w:r>
     </w:p>
     <w:p>
@@ -7420,7 +7637,25 @@
           <w:b/>
           <w:color w:val="833C0B" w:themeColor="accent2" w:themeShade="80"/>
         </w:rPr>
-        <w:t xml:space="preserve">    &lt;a href="javascript:void(0)" class="dropbtn"&gt;Dropdown&lt;/a&gt;</w:t>
+        <w:t xml:space="preserve">    &lt;a href="</w:t>
+      </w:r>
+      <w:proofErr w:type="gramStart"/>
+      <w:r>
+        <w:rPr>
+          <w:rFonts w:ascii="Times New Roman" w:hAnsi="Times New Roman" w:cs="Times New Roman"/>
+          <w:b/>
+          <w:color w:val="833C0B" w:themeColor="accent2" w:themeShade="80"/>
+        </w:rPr>
+        <w:t>javascript:void</w:t>
+      </w:r>
+      <w:proofErr w:type="gramEnd"/>
+      <w:r>
+        <w:rPr>
+          <w:rFonts w:ascii="Times New Roman" w:hAnsi="Times New Roman" w:cs="Times New Roman"/>
+          <w:b/>
+          <w:color w:val="833C0B" w:themeColor="accent2" w:themeShade="80"/>
+        </w:rPr>
+        <w:t>(0)" class="dropbtn"&gt;Dropdown&lt;/a&gt;</w:t>
       </w:r>
     </w:p>
     <w:p>
@@ -7582,7 +7817,25 @@
           <w:b/>
           <w:color w:val="833C0B" w:themeColor="accent2" w:themeShade="80"/>
         </w:rPr>
-        <w:t>&lt;p&gt;Hover over the "Dropdown" link to see the dropdown menu.&lt;/p&gt;</w:t>
+        <w:t xml:space="preserve">&lt;p&gt;Hover over the "Dropdown" link to see the dropdown </w:t>
+      </w:r>
+      <w:proofErr w:type="gramStart"/>
+      <w:r>
+        <w:rPr>
+          <w:rFonts w:ascii="Times New Roman" w:hAnsi="Times New Roman" w:cs="Times New Roman"/>
+          <w:b/>
+          <w:color w:val="833C0B" w:themeColor="accent2" w:themeShade="80"/>
+        </w:rPr>
+        <w:t>menu.&lt;</w:t>
+      </w:r>
+      <w:proofErr w:type="gramEnd"/>
+      <w:r>
+        <w:rPr>
+          <w:rFonts w:ascii="Times New Roman" w:hAnsi="Times New Roman" w:cs="Times New Roman"/>
+          <w:b/>
+          <w:color w:val="833C0B" w:themeColor="accent2" w:themeShade="80"/>
+        </w:rPr>
+        <w:t>/p&gt;</w:t>
       </w:r>
     </w:p>
     <w:p>
@@ -8086,7 +8339,25 @@
           <w:b/>
           <w:color w:val="833C0B" w:themeColor="accent2" w:themeShade="80"/>
         </w:rPr>
-        <w:t>input[type=submit]:hover {</w:t>
+        <w:t>input[type=submit</w:t>
+      </w:r>
+      <w:proofErr w:type="gramStart"/>
+      <w:r>
+        <w:rPr>
+          <w:rFonts w:ascii="Times New Roman" w:hAnsi="Times New Roman" w:cs="Times New Roman"/>
+          <w:b/>
+          <w:color w:val="833C0B" w:themeColor="accent2" w:themeShade="80"/>
+        </w:rPr>
+        <w:t>]:hover</w:t>
+      </w:r>
+      <w:proofErr w:type="gramEnd"/>
+      <w:r>
+        <w:rPr>
+          <w:rFonts w:ascii="Times New Roman" w:hAnsi="Times New Roman" w:cs="Times New Roman"/>
+          <w:b/>
+          <w:color w:val="833C0B" w:themeColor="accent2" w:themeShade="80"/>
+        </w:rPr>
+        <w:t xml:space="preserve"> {</w:t>
       </w:r>
     </w:p>
     <w:p>
@@ -8351,7 +8622,25 @@
           <w:b/>
           <w:color w:val="833C0B" w:themeColor="accent2" w:themeShade="80"/>
         </w:rPr>
-        <w:t xml:space="preserve">    &lt;input type="text" id="fname" name="firstname" placeholder="Your name.."&gt;</w:t>
+        <w:t xml:space="preserve">    &lt;input type="text" id="fname" name="firstname" placeholder="Your </w:t>
+      </w:r>
+      <w:proofErr w:type="gramStart"/>
+      <w:r>
+        <w:rPr>
+          <w:rFonts w:ascii="Times New Roman" w:hAnsi="Times New Roman" w:cs="Times New Roman"/>
+          <w:b/>
+          <w:color w:val="833C0B" w:themeColor="accent2" w:themeShade="80"/>
+        </w:rPr>
+        <w:t>name..</w:t>
+      </w:r>
+      <w:proofErr w:type="gramEnd"/>
+      <w:r>
+        <w:rPr>
+          <w:rFonts w:ascii="Times New Roman" w:hAnsi="Times New Roman" w:cs="Times New Roman"/>
+          <w:b/>
+          <w:color w:val="833C0B" w:themeColor="accent2" w:themeShade="80"/>
+        </w:rPr>
+        <w:t>"&gt;</w:t>
       </w:r>
     </w:p>
     <w:p>
@@ -8394,7 +8683,25 @@
           <w:b/>
           <w:color w:val="833C0B" w:themeColor="accent2" w:themeShade="80"/>
         </w:rPr>
-        <w:t xml:space="preserve">    &lt;input type="text" id="lname" name="lastname" placeholder="Your last name.."&gt;</w:t>
+        <w:t xml:space="preserve">    &lt;input type="text" id="lname" name="lastname" placeholder="Your last </w:t>
+      </w:r>
+      <w:proofErr w:type="gramStart"/>
+      <w:r>
+        <w:rPr>
+          <w:rFonts w:ascii="Times New Roman" w:hAnsi="Times New Roman" w:cs="Times New Roman"/>
+          <w:b/>
+          <w:color w:val="833C0B" w:themeColor="accent2" w:themeShade="80"/>
+        </w:rPr>
+        <w:t>name..</w:t>
+      </w:r>
+      <w:proofErr w:type="gramEnd"/>
+      <w:r>
+        <w:rPr>
+          <w:rFonts w:ascii="Times New Roman" w:hAnsi="Times New Roman" w:cs="Times New Roman"/>
+          <w:b/>
+          <w:color w:val="833C0B" w:themeColor="accent2" w:themeShade="80"/>
+        </w:rPr>
+        <w:t>"&gt;</w:t>
       </w:r>
     </w:p>
     <w:p>
@@ -9096,7 +9403,25 @@
           <w:color w:val="A52A2A"/>
           <w:shd w:val="clear" w:color="auto" w:fill="FFFFFF"/>
         </w:rPr>
-        <w:t>.tooltip .tooltiptext </w:t>
+        <w:t>.tooltip</w:t>
+      </w:r>
+      <w:proofErr w:type="gramStart"/>
+      <w:r>
+        <w:rPr>
+          <w:rFonts w:ascii="Times New Roman" w:hAnsi="Times New Roman" w:cs="Times New Roman"/>
+          <w:color w:val="A52A2A"/>
+          <w:shd w:val="clear" w:color="auto" w:fill="FFFFFF"/>
+        </w:rPr>
+        <w:t xml:space="preserve"> .tooltiptext</w:t>
+      </w:r>
+      <w:proofErr w:type="gramEnd"/>
+      <w:r>
+        <w:rPr>
+          <w:rFonts w:ascii="Times New Roman" w:hAnsi="Times New Roman" w:cs="Times New Roman"/>
+          <w:color w:val="A52A2A"/>
+          <w:shd w:val="clear" w:color="auto" w:fill="FFFFFF"/>
+        </w:rPr>
+        <w:t> </w:t>
       </w:r>
       <w:r>
         <w:rPr>
@@ -9488,7 +9813,25 @@
           <w:color w:val="A52A2A"/>
           <w:shd w:val="clear" w:color="auto" w:fill="FFFFFF"/>
         </w:rPr>
-        <w:t>.tooltip:hover .tooltiptext </w:t>
+        <w:t>.tooltip:</w:t>
+      </w:r>
+      <w:proofErr w:type="gramStart"/>
+      <w:r>
+        <w:rPr>
+          <w:rFonts w:ascii="Times New Roman" w:hAnsi="Times New Roman" w:cs="Times New Roman"/>
+          <w:color w:val="A52A2A"/>
+          <w:shd w:val="clear" w:color="auto" w:fill="FFFFFF"/>
+        </w:rPr>
+        <w:t>hover .tooltiptext</w:t>
+      </w:r>
+      <w:proofErr w:type="gramEnd"/>
+      <w:r>
+        <w:rPr>
+          <w:rFonts w:ascii="Times New Roman" w:hAnsi="Times New Roman" w:cs="Times New Roman"/>
+          <w:color w:val="A52A2A"/>
+          <w:shd w:val="clear" w:color="auto" w:fill="FFFFFF"/>
+        </w:rPr>
+        <w:t> </w:t>
       </w:r>
       <w:r>
         <w:rPr>
@@ -9839,13 +10182,23 @@
           <w:color w:val="833C0B" w:themeColor="accent2" w:themeShade="80"/>
         </w:rPr>
       </w:pPr>
-      <w:r>
-        <w:rPr>
-          <w:rFonts w:ascii="Times New Roman" w:hAnsi="Times New Roman" w:cs="Times New Roman"/>
-          <w:b/>
-          <w:color w:val="833C0B" w:themeColor="accent2" w:themeShade="80"/>
-        </w:rPr>
-        <w:t>.pagination {</w:t>
+      <w:proofErr w:type="gramStart"/>
+      <w:r>
+        <w:rPr>
+          <w:rFonts w:ascii="Times New Roman" w:hAnsi="Times New Roman" w:cs="Times New Roman"/>
+          <w:b/>
+          <w:color w:val="833C0B" w:themeColor="accent2" w:themeShade="80"/>
+        </w:rPr>
+        <w:t>.pagination</w:t>
+      </w:r>
+      <w:proofErr w:type="gramEnd"/>
+      <w:r>
+        <w:rPr>
+          <w:rFonts w:ascii="Times New Roman" w:hAnsi="Times New Roman" w:cs="Times New Roman"/>
+          <w:b/>
+          <w:color w:val="833C0B" w:themeColor="accent2" w:themeShade="80"/>
+        </w:rPr>
+        <w:t xml:space="preserve"> {</w:t>
       </w:r>
     </w:p>
     <w:p>
@@ -9899,13 +10252,23 @@
           <w:color w:val="833C0B" w:themeColor="accent2" w:themeShade="80"/>
         </w:rPr>
       </w:pPr>
-      <w:r>
-        <w:rPr>
-          <w:rFonts w:ascii="Times New Roman" w:hAnsi="Times New Roman" w:cs="Times New Roman"/>
-          <w:b/>
-          <w:color w:val="833C0B" w:themeColor="accent2" w:themeShade="80"/>
-        </w:rPr>
-        <w:t>.pagination a {</w:t>
+      <w:proofErr w:type="gramStart"/>
+      <w:r>
+        <w:rPr>
+          <w:rFonts w:ascii="Times New Roman" w:hAnsi="Times New Roman" w:cs="Times New Roman"/>
+          <w:b/>
+          <w:color w:val="833C0B" w:themeColor="accent2" w:themeShade="80"/>
+        </w:rPr>
+        <w:t>.pagination</w:t>
+      </w:r>
+      <w:proofErr w:type="gramEnd"/>
+      <w:r>
+        <w:rPr>
+          <w:rFonts w:ascii="Times New Roman" w:hAnsi="Times New Roman" w:cs="Times New Roman"/>
+          <w:b/>
+          <w:color w:val="833C0B" w:themeColor="accent2" w:themeShade="80"/>
+        </w:rPr>
+        <w:t xml:space="preserve"> a {</w:t>
       </w:r>
     </w:p>
     <w:p>
@@ -10010,13 +10373,23 @@
           <w:color w:val="833C0B" w:themeColor="accent2" w:themeShade="80"/>
         </w:rPr>
       </w:pPr>
-      <w:r>
-        <w:rPr>
-          <w:rFonts w:ascii="Times New Roman" w:hAnsi="Times New Roman" w:cs="Times New Roman"/>
-          <w:b/>
-          <w:color w:val="833C0B" w:themeColor="accent2" w:themeShade="80"/>
-        </w:rPr>
-        <w:t>.pagination a.active {</w:t>
+      <w:proofErr w:type="gramStart"/>
+      <w:r>
+        <w:rPr>
+          <w:rFonts w:ascii="Times New Roman" w:hAnsi="Times New Roman" w:cs="Times New Roman"/>
+          <w:b/>
+          <w:color w:val="833C0B" w:themeColor="accent2" w:themeShade="80"/>
+        </w:rPr>
+        <w:t>.pagination</w:t>
+      </w:r>
+      <w:proofErr w:type="gramEnd"/>
+      <w:r>
+        <w:rPr>
+          <w:rFonts w:ascii="Times New Roman" w:hAnsi="Times New Roman" w:cs="Times New Roman"/>
+          <w:b/>
+          <w:color w:val="833C0B" w:themeColor="accent2" w:themeShade="80"/>
+        </w:rPr>
+        <w:t xml:space="preserve"> a.active {</w:t>
       </w:r>
     </w:p>
     <w:p>
@@ -10105,13 +10478,23 @@
           <w:color w:val="833C0B" w:themeColor="accent2" w:themeShade="80"/>
         </w:rPr>
       </w:pPr>
-      <w:r>
-        <w:rPr>
-          <w:rFonts w:ascii="Times New Roman" w:hAnsi="Times New Roman" w:cs="Times New Roman"/>
-          <w:b/>
-          <w:color w:val="833C0B" w:themeColor="accent2" w:themeShade="80"/>
-        </w:rPr>
-        <w:t>.pagination a:hover:not(.active) {</w:t>
+      <w:proofErr w:type="gramStart"/>
+      <w:r>
+        <w:rPr>
+          <w:rFonts w:ascii="Times New Roman" w:hAnsi="Times New Roman" w:cs="Times New Roman"/>
+          <w:b/>
+          <w:color w:val="833C0B" w:themeColor="accent2" w:themeShade="80"/>
+        </w:rPr>
+        <w:t>.pagination</w:t>
+      </w:r>
+      <w:proofErr w:type="gramEnd"/>
+      <w:r>
+        <w:rPr>
+          <w:rFonts w:ascii="Times New Roman" w:hAnsi="Times New Roman" w:cs="Times New Roman"/>
+          <w:b/>
+          <w:color w:val="833C0B" w:themeColor="accent2" w:themeShade="80"/>
+        </w:rPr>
+        <w:t xml:space="preserve"> a:hover:not(.active) {</w:t>
       </w:r>
     </w:p>
     <w:p>
@@ -10469,26 +10852,1212 @@
         <w:rPr>
           <w:rFonts w:ascii="Times New Roman" w:hAnsi="Times New Roman" w:cs="Times New Roman"/>
           <w:b/>
-          <w:color w:val="000000" w:themeColor="text1"/>
-        </w:rPr>
-      </w:pPr>
-    </w:p>
-    <w:p>
-      <w:pPr>
-        <w:rPr>
-          <w:rFonts w:ascii="Times New Roman" w:hAnsi="Times New Roman" w:cs="Times New Roman"/>
-          <w:color w:val="833C0B" w:themeColor="accent2" w:themeShade="80"/>
-        </w:rPr>
-      </w:pPr>
-    </w:p>
-    <w:bookmarkEnd w:id="0"/>
-    <w:p>
-      <w:pPr>
-        <w:rPr>
-          <w:rFonts w:ascii="Times New Roman" w:hAnsi="Times New Roman" w:cs="Times New Roman"/>
-          <w:color w:val="833C0B" w:themeColor="accent2" w:themeShade="80"/>
-        </w:rPr>
-      </w:pPr>
+          <w:color w:val="1F3864" w:themeColor="accent1" w:themeShade="80"/>
+        </w:rPr>
+      </w:pPr>
+    </w:p>
+    <w:p>
+      <w:pPr>
+        <w:rPr>
+          <w:rFonts w:ascii="Times New Roman" w:hAnsi="Times New Roman" w:cs="Times New Roman"/>
+          <w:b/>
+          <w:color w:val="1F3864" w:themeColor="accent1" w:themeShade="80"/>
+        </w:rPr>
+      </w:pPr>
+    </w:p>
+    <w:p>
+      <w:pPr>
+        <w:rPr>
+          <w:rFonts w:ascii="Times New Roman" w:hAnsi="Times New Roman" w:cs="Times New Roman"/>
+          <w:b/>
+          <w:color w:val="1F3864" w:themeColor="accent1" w:themeShade="80"/>
+        </w:rPr>
+      </w:pPr>
+    </w:p>
+    <w:p>
+      <w:pPr>
+        <w:rPr>
+          <w:rFonts w:ascii="Times New Roman" w:hAnsi="Times New Roman" w:cs="Times New Roman"/>
+          <w:b/>
+          <w:color w:val="1F3864" w:themeColor="accent1" w:themeShade="80"/>
+        </w:rPr>
+      </w:pPr>
+      <w:r>
+        <w:rPr>
+          <w:rFonts w:ascii="Times New Roman" w:hAnsi="Times New Roman" w:cs="Times New Roman"/>
+          <w:b/>
+          <w:color w:val="1F3864" w:themeColor="accent1" w:themeShade="80"/>
+        </w:rPr>
+        <w:lastRenderedPageBreak/>
+        <w:t xml:space="preserve">Back </w:t>
+      </w:r>
+      <w:proofErr w:type="gramStart"/>
+      <w:r>
+        <w:rPr>
+          <w:rFonts w:ascii="Times New Roman" w:hAnsi="Times New Roman" w:cs="Times New Roman"/>
+          <w:b/>
+          <w:color w:val="1F3864" w:themeColor="accent1" w:themeShade="80"/>
+        </w:rPr>
+        <w:t>To</w:t>
+      </w:r>
+      <w:proofErr w:type="gramEnd"/>
+      <w:r>
+        <w:rPr>
+          <w:rFonts w:ascii="Times New Roman" w:hAnsi="Times New Roman" w:cs="Times New Roman"/>
+          <w:b/>
+          <w:color w:val="1F3864" w:themeColor="accent1" w:themeShade="80"/>
+        </w:rPr>
+        <w:t xml:space="preserve"> Top</w:t>
+      </w:r>
+    </w:p>
+    <w:p>
+      <w:pPr>
+        <w:rPr>
+          <w:rFonts w:ascii="Times New Roman" w:hAnsi="Times New Roman" w:cs="Times New Roman"/>
+          <w:b/>
+          <w:color w:val="C45911" w:themeColor="accent2" w:themeShade="BF"/>
+        </w:rPr>
+      </w:pPr>
+      <w:r>
+        <w:rPr>
+          <w:rFonts w:ascii="Times New Roman" w:hAnsi="Times New Roman" w:cs="Times New Roman"/>
+          <w:b/>
+          <w:color w:val="C45911" w:themeColor="accent2" w:themeShade="BF"/>
+        </w:rPr>
+        <w:t>&lt;!DOCTYPE html&gt;</w:t>
+      </w:r>
+    </w:p>
+    <w:p>
+      <w:pPr>
+        <w:rPr>
+          <w:rFonts w:ascii="Times New Roman" w:hAnsi="Times New Roman" w:cs="Times New Roman"/>
+          <w:b/>
+          <w:color w:val="C45911" w:themeColor="accent2" w:themeShade="BF"/>
+        </w:rPr>
+      </w:pPr>
+      <w:r>
+        <w:rPr>
+          <w:rFonts w:ascii="Times New Roman" w:hAnsi="Times New Roman" w:cs="Times New Roman"/>
+          <w:b/>
+          <w:color w:val="C45911" w:themeColor="accent2" w:themeShade="BF"/>
+        </w:rPr>
+        <w:t>&lt;html&gt;</w:t>
+      </w:r>
+    </w:p>
+    <w:p>
+      <w:pPr>
+        <w:rPr>
+          <w:rFonts w:ascii="Times New Roman" w:hAnsi="Times New Roman" w:cs="Times New Roman"/>
+          <w:b/>
+          <w:color w:val="C45911" w:themeColor="accent2" w:themeShade="BF"/>
+        </w:rPr>
+      </w:pPr>
+      <w:r>
+        <w:rPr>
+          <w:rFonts w:ascii="Times New Roman" w:hAnsi="Times New Roman" w:cs="Times New Roman"/>
+          <w:b/>
+          <w:color w:val="C45911" w:themeColor="accent2" w:themeShade="BF"/>
+        </w:rPr>
+        <w:t>&lt;head&gt;</w:t>
+      </w:r>
+    </w:p>
+    <w:p>
+      <w:pPr>
+        <w:rPr>
+          <w:rFonts w:ascii="Times New Roman" w:hAnsi="Times New Roman" w:cs="Times New Roman"/>
+          <w:b/>
+          <w:color w:val="C45911" w:themeColor="accent2" w:themeShade="BF"/>
+        </w:rPr>
+      </w:pPr>
+      <w:r>
+        <w:rPr>
+          <w:rFonts w:ascii="Times New Roman" w:hAnsi="Times New Roman" w:cs="Times New Roman"/>
+          <w:b/>
+          <w:color w:val="C45911" w:themeColor="accent2" w:themeShade="BF"/>
+        </w:rPr>
+        <w:t>&lt;meta name="viewport" content="width=device-width, initial-scale=1"&gt;</w:t>
+      </w:r>
+    </w:p>
+    <w:p>
+      <w:pPr>
+        <w:rPr>
+          <w:rFonts w:ascii="Times New Roman" w:hAnsi="Times New Roman" w:cs="Times New Roman"/>
+          <w:b/>
+          <w:color w:val="C45911" w:themeColor="accent2" w:themeShade="BF"/>
+        </w:rPr>
+      </w:pPr>
+      <w:r>
+        <w:rPr>
+          <w:rFonts w:ascii="Times New Roman" w:hAnsi="Times New Roman" w:cs="Times New Roman"/>
+          <w:b/>
+          <w:color w:val="C45911" w:themeColor="accent2" w:themeShade="BF"/>
+        </w:rPr>
+        <w:t>&lt;style&gt;</w:t>
+      </w:r>
+    </w:p>
+    <w:p>
+      <w:pPr>
+        <w:rPr>
+          <w:rFonts w:ascii="Times New Roman" w:hAnsi="Times New Roman" w:cs="Times New Roman"/>
+          <w:b/>
+          <w:color w:val="C45911" w:themeColor="accent2" w:themeShade="BF"/>
+        </w:rPr>
+      </w:pPr>
+      <w:r>
+        <w:rPr>
+          <w:rFonts w:ascii="Times New Roman" w:hAnsi="Times New Roman" w:cs="Times New Roman"/>
+          <w:b/>
+          <w:color w:val="C45911" w:themeColor="accent2" w:themeShade="BF"/>
+        </w:rPr>
+        <w:t>body {</w:t>
+      </w:r>
+    </w:p>
+    <w:p>
+      <w:pPr>
+        <w:rPr>
+          <w:rFonts w:ascii="Times New Roman" w:hAnsi="Times New Roman" w:cs="Times New Roman"/>
+          <w:b/>
+          <w:color w:val="C45911" w:themeColor="accent2" w:themeShade="BF"/>
+        </w:rPr>
+      </w:pPr>
+      <w:r>
+        <w:rPr>
+          <w:rFonts w:ascii="Times New Roman" w:hAnsi="Times New Roman" w:cs="Times New Roman"/>
+          <w:b/>
+          <w:color w:val="C45911" w:themeColor="accent2" w:themeShade="BF"/>
+        </w:rPr>
+        <w:t xml:space="preserve">  font-family: Arial, Helvetica, sans-serif;</w:t>
+      </w:r>
+    </w:p>
+    <w:p>
+      <w:pPr>
+        <w:rPr>
+          <w:rFonts w:ascii="Times New Roman" w:hAnsi="Times New Roman" w:cs="Times New Roman"/>
+          <w:b/>
+          <w:color w:val="C45911" w:themeColor="accent2" w:themeShade="BF"/>
+        </w:rPr>
+      </w:pPr>
+      <w:r>
+        <w:rPr>
+          <w:rFonts w:ascii="Times New Roman" w:hAnsi="Times New Roman" w:cs="Times New Roman"/>
+          <w:b/>
+          <w:color w:val="C45911" w:themeColor="accent2" w:themeShade="BF"/>
+        </w:rPr>
+        <w:t xml:space="preserve">  font-size: 20px;</w:t>
+      </w:r>
+    </w:p>
+    <w:p>
+      <w:pPr>
+        <w:rPr>
+          <w:rFonts w:ascii="Times New Roman" w:hAnsi="Times New Roman" w:cs="Times New Roman"/>
+          <w:b/>
+          <w:color w:val="C45911" w:themeColor="accent2" w:themeShade="BF"/>
+        </w:rPr>
+      </w:pPr>
+      <w:r>
+        <w:rPr>
+          <w:rFonts w:ascii="Times New Roman" w:hAnsi="Times New Roman" w:cs="Times New Roman"/>
+          <w:b/>
+          <w:color w:val="C45911" w:themeColor="accent2" w:themeShade="BF"/>
+        </w:rPr>
+        <w:t>}</w:t>
+      </w:r>
+    </w:p>
+    <w:p>
+      <w:pPr>
+        <w:rPr>
+          <w:rFonts w:ascii="Times New Roman" w:hAnsi="Times New Roman" w:cs="Times New Roman"/>
+          <w:b/>
+          <w:color w:val="C45911" w:themeColor="accent2" w:themeShade="BF"/>
+        </w:rPr>
+      </w:pPr>
+    </w:p>
+    <w:p>
+      <w:pPr>
+        <w:rPr>
+          <w:rFonts w:ascii="Times New Roman" w:hAnsi="Times New Roman" w:cs="Times New Roman"/>
+          <w:b/>
+          <w:color w:val="C45911" w:themeColor="accent2" w:themeShade="BF"/>
+        </w:rPr>
+      </w:pPr>
+      <w:r>
+        <w:rPr>
+          <w:rFonts w:ascii="Times New Roman" w:hAnsi="Times New Roman" w:cs="Times New Roman"/>
+          <w:b/>
+          <w:color w:val="C45911" w:themeColor="accent2" w:themeShade="BF"/>
+        </w:rPr>
+        <w:t>#myBtn {</w:t>
+      </w:r>
+    </w:p>
+    <w:p>
+      <w:pPr>
+        <w:rPr>
+          <w:rFonts w:ascii="Times New Roman" w:hAnsi="Times New Roman" w:cs="Times New Roman"/>
+          <w:b/>
+          <w:color w:val="C45911" w:themeColor="accent2" w:themeShade="BF"/>
+        </w:rPr>
+      </w:pPr>
+      <w:r>
+        <w:rPr>
+          <w:rFonts w:ascii="Times New Roman" w:hAnsi="Times New Roman" w:cs="Times New Roman"/>
+          <w:b/>
+          <w:color w:val="C45911" w:themeColor="accent2" w:themeShade="BF"/>
+        </w:rPr>
+        <w:t xml:space="preserve">  display: none;</w:t>
+      </w:r>
+    </w:p>
+    <w:p>
+      <w:pPr>
+        <w:rPr>
+          <w:rFonts w:ascii="Times New Roman" w:hAnsi="Times New Roman" w:cs="Times New Roman"/>
+          <w:b/>
+          <w:color w:val="C45911" w:themeColor="accent2" w:themeShade="BF"/>
+        </w:rPr>
+      </w:pPr>
+      <w:r>
+        <w:rPr>
+          <w:rFonts w:ascii="Times New Roman" w:hAnsi="Times New Roman" w:cs="Times New Roman"/>
+          <w:b/>
+          <w:color w:val="C45911" w:themeColor="accent2" w:themeShade="BF"/>
+        </w:rPr>
+        <w:t xml:space="preserve">  position: fixed;</w:t>
+      </w:r>
+    </w:p>
+    <w:p>
+      <w:pPr>
+        <w:rPr>
+          <w:rFonts w:ascii="Times New Roman" w:hAnsi="Times New Roman" w:cs="Times New Roman"/>
+          <w:b/>
+          <w:color w:val="C45911" w:themeColor="accent2" w:themeShade="BF"/>
+        </w:rPr>
+      </w:pPr>
+      <w:r>
+        <w:rPr>
+          <w:rFonts w:ascii="Times New Roman" w:hAnsi="Times New Roman" w:cs="Times New Roman"/>
+          <w:b/>
+          <w:color w:val="C45911" w:themeColor="accent2" w:themeShade="BF"/>
+        </w:rPr>
+        <w:t xml:space="preserve">  bottom: 20px;</w:t>
+      </w:r>
+    </w:p>
+    <w:p>
+      <w:pPr>
+        <w:rPr>
+          <w:rFonts w:ascii="Times New Roman" w:hAnsi="Times New Roman" w:cs="Times New Roman"/>
+          <w:b/>
+          <w:color w:val="C45911" w:themeColor="accent2" w:themeShade="BF"/>
+        </w:rPr>
+      </w:pPr>
+      <w:r>
+        <w:rPr>
+          <w:rFonts w:ascii="Times New Roman" w:hAnsi="Times New Roman" w:cs="Times New Roman"/>
+          <w:b/>
+          <w:color w:val="C45911" w:themeColor="accent2" w:themeShade="BF"/>
+        </w:rPr>
+        <w:t xml:space="preserve">  right: 30px;</w:t>
+      </w:r>
+    </w:p>
+    <w:p>
+      <w:pPr>
+        <w:rPr>
+          <w:rFonts w:ascii="Times New Roman" w:hAnsi="Times New Roman" w:cs="Times New Roman"/>
+          <w:b/>
+          <w:color w:val="C45911" w:themeColor="accent2" w:themeShade="BF"/>
+        </w:rPr>
+      </w:pPr>
+      <w:r>
+        <w:rPr>
+          <w:rFonts w:ascii="Times New Roman" w:hAnsi="Times New Roman" w:cs="Times New Roman"/>
+          <w:b/>
+          <w:color w:val="C45911" w:themeColor="accent2" w:themeShade="BF"/>
+        </w:rPr>
+        <w:t xml:space="preserve">  z-index: 99;</w:t>
+      </w:r>
+    </w:p>
+    <w:p>
+      <w:pPr>
+        <w:rPr>
+          <w:rFonts w:ascii="Times New Roman" w:hAnsi="Times New Roman" w:cs="Times New Roman"/>
+          <w:b/>
+          <w:color w:val="C45911" w:themeColor="accent2" w:themeShade="BF"/>
+        </w:rPr>
+      </w:pPr>
+      <w:r>
+        <w:rPr>
+          <w:rFonts w:ascii="Times New Roman" w:hAnsi="Times New Roman" w:cs="Times New Roman"/>
+          <w:b/>
+          <w:color w:val="C45911" w:themeColor="accent2" w:themeShade="BF"/>
+        </w:rPr>
+        <w:t xml:space="preserve">  font-size: 18px;</w:t>
+      </w:r>
+    </w:p>
+    <w:p>
+      <w:pPr>
+        <w:rPr>
+          <w:rFonts w:ascii="Times New Roman" w:hAnsi="Times New Roman" w:cs="Times New Roman"/>
+          <w:b/>
+          <w:color w:val="C45911" w:themeColor="accent2" w:themeShade="BF"/>
+        </w:rPr>
+      </w:pPr>
+      <w:r>
+        <w:rPr>
+          <w:rFonts w:ascii="Times New Roman" w:hAnsi="Times New Roman" w:cs="Times New Roman"/>
+          <w:b/>
+          <w:color w:val="C45911" w:themeColor="accent2" w:themeShade="BF"/>
+        </w:rPr>
+        <w:t xml:space="preserve">  border: none;</w:t>
+      </w:r>
+    </w:p>
+    <w:p>
+      <w:pPr>
+        <w:rPr>
+          <w:rFonts w:ascii="Times New Roman" w:hAnsi="Times New Roman" w:cs="Times New Roman"/>
+          <w:b/>
+          <w:color w:val="C45911" w:themeColor="accent2" w:themeShade="BF"/>
+        </w:rPr>
+      </w:pPr>
+      <w:r>
+        <w:rPr>
+          <w:rFonts w:ascii="Times New Roman" w:hAnsi="Times New Roman" w:cs="Times New Roman"/>
+          <w:b/>
+          <w:color w:val="C45911" w:themeColor="accent2" w:themeShade="BF"/>
+        </w:rPr>
+        <w:t xml:space="preserve">  outline: none;</w:t>
+      </w:r>
+    </w:p>
+    <w:p>
+      <w:pPr>
+        <w:rPr>
+          <w:rFonts w:ascii="Times New Roman" w:hAnsi="Times New Roman" w:cs="Times New Roman"/>
+          <w:b/>
+          <w:color w:val="C45911" w:themeColor="accent2" w:themeShade="BF"/>
+        </w:rPr>
+      </w:pPr>
+      <w:r>
+        <w:rPr>
+          <w:rFonts w:ascii="Times New Roman" w:hAnsi="Times New Roman" w:cs="Times New Roman"/>
+          <w:b/>
+          <w:color w:val="C45911" w:themeColor="accent2" w:themeShade="BF"/>
+        </w:rPr>
+        <w:t xml:space="preserve">  background-color: red;</w:t>
+      </w:r>
+    </w:p>
+    <w:p>
+      <w:pPr>
+        <w:rPr>
+          <w:rFonts w:ascii="Times New Roman" w:hAnsi="Times New Roman" w:cs="Times New Roman"/>
+          <w:b/>
+          <w:color w:val="C45911" w:themeColor="accent2" w:themeShade="BF"/>
+        </w:rPr>
+      </w:pPr>
+      <w:r>
+        <w:rPr>
+          <w:rFonts w:ascii="Times New Roman" w:hAnsi="Times New Roman" w:cs="Times New Roman"/>
+          <w:b/>
+          <w:color w:val="C45911" w:themeColor="accent2" w:themeShade="BF"/>
+        </w:rPr>
+        <w:t xml:space="preserve">  color: white;</w:t>
+      </w:r>
+    </w:p>
+    <w:p>
+      <w:pPr>
+        <w:rPr>
+          <w:rFonts w:ascii="Times New Roman" w:hAnsi="Times New Roman" w:cs="Times New Roman"/>
+          <w:b/>
+          <w:color w:val="C45911" w:themeColor="accent2" w:themeShade="BF"/>
+        </w:rPr>
+      </w:pPr>
+      <w:r>
+        <w:rPr>
+          <w:rFonts w:ascii="Times New Roman" w:hAnsi="Times New Roman" w:cs="Times New Roman"/>
+          <w:b/>
+          <w:color w:val="C45911" w:themeColor="accent2" w:themeShade="BF"/>
+        </w:rPr>
+        <w:t xml:space="preserve">  cursor: pointer;</w:t>
+      </w:r>
+    </w:p>
+    <w:p>
+      <w:pPr>
+        <w:rPr>
+          <w:rFonts w:ascii="Times New Roman" w:hAnsi="Times New Roman" w:cs="Times New Roman"/>
+          <w:b/>
+          <w:color w:val="C45911" w:themeColor="accent2" w:themeShade="BF"/>
+        </w:rPr>
+      </w:pPr>
+      <w:r>
+        <w:rPr>
+          <w:rFonts w:ascii="Times New Roman" w:hAnsi="Times New Roman" w:cs="Times New Roman"/>
+          <w:b/>
+          <w:color w:val="C45911" w:themeColor="accent2" w:themeShade="BF"/>
+        </w:rPr>
+        <w:t xml:space="preserve">  padding: 15px;</w:t>
+      </w:r>
+    </w:p>
+    <w:p>
+      <w:pPr>
+        <w:rPr>
+          <w:rFonts w:ascii="Times New Roman" w:hAnsi="Times New Roman" w:cs="Times New Roman"/>
+          <w:b/>
+          <w:color w:val="C45911" w:themeColor="accent2" w:themeShade="BF"/>
+        </w:rPr>
+      </w:pPr>
+      <w:r>
+        <w:rPr>
+          <w:rFonts w:ascii="Times New Roman" w:hAnsi="Times New Roman" w:cs="Times New Roman"/>
+          <w:b/>
+          <w:color w:val="C45911" w:themeColor="accent2" w:themeShade="BF"/>
+        </w:rPr>
+        <w:t xml:space="preserve">  border-radius: 4px;</w:t>
+      </w:r>
+    </w:p>
+    <w:p>
+      <w:pPr>
+        <w:rPr>
+          <w:rFonts w:ascii="Times New Roman" w:hAnsi="Times New Roman" w:cs="Times New Roman"/>
+          <w:b/>
+          <w:color w:val="C45911" w:themeColor="accent2" w:themeShade="BF"/>
+        </w:rPr>
+      </w:pPr>
+      <w:r>
+        <w:rPr>
+          <w:rFonts w:ascii="Times New Roman" w:hAnsi="Times New Roman" w:cs="Times New Roman"/>
+          <w:b/>
+          <w:color w:val="C45911" w:themeColor="accent2" w:themeShade="BF"/>
+        </w:rPr>
+        <w:t>}</w:t>
+      </w:r>
+    </w:p>
+    <w:p>
+      <w:pPr>
+        <w:rPr>
+          <w:rFonts w:ascii="Times New Roman" w:hAnsi="Times New Roman" w:cs="Times New Roman"/>
+          <w:b/>
+          <w:color w:val="C45911" w:themeColor="accent2" w:themeShade="BF"/>
+        </w:rPr>
+      </w:pPr>
+    </w:p>
+    <w:p>
+      <w:pPr>
+        <w:rPr>
+          <w:rFonts w:ascii="Times New Roman" w:hAnsi="Times New Roman" w:cs="Times New Roman"/>
+          <w:b/>
+          <w:color w:val="C45911" w:themeColor="accent2" w:themeShade="BF"/>
+        </w:rPr>
+      </w:pPr>
+      <w:r>
+        <w:rPr>
+          <w:rFonts w:ascii="Times New Roman" w:hAnsi="Times New Roman" w:cs="Times New Roman"/>
+          <w:b/>
+          <w:color w:val="C45911" w:themeColor="accent2" w:themeShade="BF"/>
+        </w:rPr>
+        <w:t>#</w:t>
+      </w:r>
+      <w:proofErr w:type="gramStart"/>
+      <w:r>
+        <w:rPr>
+          <w:rFonts w:ascii="Times New Roman" w:hAnsi="Times New Roman" w:cs="Times New Roman"/>
+          <w:b/>
+          <w:color w:val="C45911" w:themeColor="accent2" w:themeShade="BF"/>
+        </w:rPr>
+        <w:t>myBtn:hover</w:t>
+      </w:r>
+      <w:proofErr w:type="gramEnd"/>
+      <w:r>
+        <w:rPr>
+          <w:rFonts w:ascii="Times New Roman" w:hAnsi="Times New Roman" w:cs="Times New Roman"/>
+          <w:b/>
+          <w:color w:val="C45911" w:themeColor="accent2" w:themeShade="BF"/>
+        </w:rPr>
+        <w:t xml:space="preserve"> {</w:t>
+      </w:r>
+    </w:p>
+    <w:p>
+      <w:pPr>
+        <w:rPr>
+          <w:rFonts w:ascii="Times New Roman" w:hAnsi="Times New Roman" w:cs="Times New Roman"/>
+          <w:b/>
+          <w:color w:val="C45911" w:themeColor="accent2" w:themeShade="BF"/>
+        </w:rPr>
+      </w:pPr>
+      <w:r>
+        <w:rPr>
+          <w:rFonts w:ascii="Times New Roman" w:hAnsi="Times New Roman" w:cs="Times New Roman"/>
+          <w:b/>
+          <w:color w:val="C45911" w:themeColor="accent2" w:themeShade="BF"/>
+        </w:rPr>
+        <w:t xml:space="preserve">  background-color: #555;</w:t>
+      </w:r>
+    </w:p>
+    <w:p>
+      <w:pPr>
+        <w:rPr>
+          <w:rFonts w:ascii="Times New Roman" w:hAnsi="Times New Roman" w:cs="Times New Roman"/>
+          <w:b/>
+          <w:color w:val="C45911" w:themeColor="accent2" w:themeShade="BF"/>
+        </w:rPr>
+      </w:pPr>
+      <w:r>
+        <w:rPr>
+          <w:rFonts w:ascii="Times New Roman" w:hAnsi="Times New Roman" w:cs="Times New Roman"/>
+          <w:b/>
+          <w:color w:val="C45911" w:themeColor="accent2" w:themeShade="BF"/>
+        </w:rPr>
+        <w:t>}</w:t>
+      </w:r>
+    </w:p>
+    <w:p>
+      <w:pPr>
+        <w:rPr>
+          <w:rFonts w:ascii="Times New Roman" w:hAnsi="Times New Roman" w:cs="Times New Roman"/>
+          <w:b/>
+          <w:color w:val="C45911" w:themeColor="accent2" w:themeShade="BF"/>
+        </w:rPr>
+      </w:pPr>
+      <w:r>
+        <w:rPr>
+          <w:rFonts w:ascii="Times New Roman" w:hAnsi="Times New Roman" w:cs="Times New Roman"/>
+          <w:b/>
+          <w:color w:val="C45911" w:themeColor="accent2" w:themeShade="BF"/>
+        </w:rPr>
+        <w:lastRenderedPageBreak/>
+        <w:t>&lt;/style&gt;</w:t>
+      </w:r>
+    </w:p>
+    <w:p>
+      <w:pPr>
+        <w:rPr>
+          <w:rFonts w:ascii="Times New Roman" w:hAnsi="Times New Roman" w:cs="Times New Roman"/>
+          <w:b/>
+          <w:color w:val="C45911" w:themeColor="accent2" w:themeShade="BF"/>
+        </w:rPr>
+      </w:pPr>
+      <w:r>
+        <w:rPr>
+          <w:rFonts w:ascii="Times New Roman" w:hAnsi="Times New Roman" w:cs="Times New Roman"/>
+          <w:b/>
+          <w:color w:val="C45911" w:themeColor="accent2" w:themeShade="BF"/>
+        </w:rPr>
+        <w:t>&lt;/head&gt;</w:t>
+      </w:r>
+    </w:p>
+    <w:p>
+      <w:pPr>
+        <w:rPr>
+          <w:rFonts w:ascii="Times New Roman" w:hAnsi="Times New Roman" w:cs="Times New Roman"/>
+          <w:b/>
+          <w:color w:val="C45911" w:themeColor="accent2" w:themeShade="BF"/>
+        </w:rPr>
+      </w:pPr>
+      <w:r>
+        <w:rPr>
+          <w:rFonts w:ascii="Times New Roman" w:hAnsi="Times New Roman" w:cs="Times New Roman"/>
+          <w:b/>
+          <w:color w:val="C45911" w:themeColor="accent2" w:themeShade="BF"/>
+        </w:rPr>
+        <w:t>&lt;body&gt;</w:t>
+      </w:r>
+    </w:p>
+    <w:p>
+      <w:pPr>
+        <w:rPr>
+          <w:rFonts w:ascii="Times New Roman" w:hAnsi="Times New Roman" w:cs="Times New Roman"/>
+          <w:b/>
+          <w:color w:val="C45911" w:themeColor="accent2" w:themeShade="BF"/>
+        </w:rPr>
+      </w:pPr>
+    </w:p>
+    <w:p>
+      <w:pPr>
+        <w:rPr>
+          <w:rFonts w:ascii="Times New Roman" w:hAnsi="Times New Roman" w:cs="Times New Roman"/>
+          <w:b/>
+          <w:color w:val="C45911" w:themeColor="accent2" w:themeShade="BF"/>
+        </w:rPr>
+      </w:pPr>
+      <w:r>
+        <w:rPr>
+          <w:rFonts w:ascii="Times New Roman" w:hAnsi="Times New Roman" w:cs="Times New Roman"/>
+          <w:b/>
+          <w:color w:val="C45911" w:themeColor="accent2" w:themeShade="BF"/>
+        </w:rPr>
+        <w:t>&lt;button onclick="</w:t>
+      </w:r>
+      <w:proofErr w:type="gramStart"/>
+      <w:r>
+        <w:rPr>
+          <w:rFonts w:ascii="Times New Roman" w:hAnsi="Times New Roman" w:cs="Times New Roman"/>
+          <w:b/>
+          <w:color w:val="C45911" w:themeColor="accent2" w:themeShade="BF"/>
+        </w:rPr>
+        <w:t>topFunction(</w:t>
+      </w:r>
+      <w:proofErr w:type="gramEnd"/>
+      <w:r>
+        <w:rPr>
+          <w:rFonts w:ascii="Times New Roman" w:hAnsi="Times New Roman" w:cs="Times New Roman"/>
+          <w:b/>
+          <w:color w:val="C45911" w:themeColor="accent2" w:themeShade="BF"/>
+        </w:rPr>
+        <w:t>)" id="myBtn" title="Go to top"&gt;Top&lt;/button&gt;</w:t>
+      </w:r>
+    </w:p>
+    <w:p>
+      <w:pPr>
+        <w:rPr>
+          <w:rFonts w:ascii="Times New Roman" w:hAnsi="Times New Roman" w:cs="Times New Roman"/>
+          <w:b/>
+          <w:color w:val="C45911" w:themeColor="accent2" w:themeShade="BF"/>
+        </w:rPr>
+      </w:pPr>
+    </w:p>
+    <w:p>
+      <w:pPr>
+        <w:rPr>
+          <w:rFonts w:ascii="Times New Roman" w:hAnsi="Times New Roman" w:cs="Times New Roman"/>
+          <w:b/>
+          <w:color w:val="C45911" w:themeColor="accent2" w:themeShade="BF"/>
+        </w:rPr>
+      </w:pPr>
+      <w:r>
+        <w:rPr>
+          <w:rFonts w:ascii="Times New Roman" w:hAnsi="Times New Roman" w:cs="Times New Roman"/>
+          <w:b/>
+          <w:color w:val="C45911" w:themeColor="accent2" w:themeShade="BF"/>
+        </w:rPr>
+        <w:t>&lt;div style="background-</w:t>
+      </w:r>
+      <w:proofErr w:type="gramStart"/>
+      <w:r>
+        <w:rPr>
+          <w:rFonts w:ascii="Times New Roman" w:hAnsi="Times New Roman" w:cs="Times New Roman"/>
+          <w:b/>
+          <w:color w:val="C45911" w:themeColor="accent2" w:themeShade="BF"/>
+        </w:rPr>
+        <w:t>color:black</w:t>
+      </w:r>
+      <w:proofErr w:type="gramEnd"/>
+      <w:r>
+        <w:rPr>
+          <w:rFonts w:ascii="Times New Roman" w:hAnsi="Times New Roman" w:cs="Times New Roman"/>
+          <w:b/>
+          <w:color w:val="C45911" w:themeColor="accent2" w:themeShade="BF"/>
+        </w:rPr>
+        <w:t>;color:white;padding:30px"&gt;Scroll Down&lt;/div&gt;</w:t>
+      </w:r>
+    </w:p>
+    <w:p>
+      <w:pPr>
+        <w:rPr>
+          <w:rFonts w:ascii="Times New Roman" w:hAnsi="Times New Roman" w:cs="Times New Roman"/>
+          <w:b/>
+          <w:color w:val="C45911" w:themeColor="accent2" w:themeShade="BF"/>
+        </w:rPr>
+      </w:pPr>
+      <w:r>
+        <w:rPr>
+          <w:rFonts w:ascii="Times New Roman" w:hAnsi="Times New Roman" w:cs="Times New Roman"/>
+          <w:b/>
+          <w:color w:val="C45911" w:themeColor="accent2" w:themeShade="BF"/>
+        </w:rPr>
+        <w:t>&lt;div style="background-</w:t>
+      </w:r>
+      <w:proofErr w:type="gramStart"/>
+      <w:r>
+        <w:rPr>
+          <w:rFonts w:ascii="Times New Roman" w:hAnsi="Times New Roman" w:cs="Times New Roman"/>
+          <w:b/>
+          <w:color w:val="C45911" w:themeColor="accent2" w:themeShade="BF"/>
+        </w:rPr>
+        <w:t>color:lightgrey</w:t>
+      </w:r>
+      <w:proofErr w:type="gramEnd"/>
+      <w:r>
+        <w:rPr>
+          <w:rFonts w:ascii="Times New Roman" w:hAnsi="Times New Roman" w:cs="Times New Roman"/>
+          <w:b/>
+          <w:color w:val="C45911" w:themeColor="accent2" w:themeShade="BF"/>
+        </w:rPr>
+        <w:t>;padding:30px 30px 2500px"&gt;This example demonstrates how to create a "scroll to top" button that becomes visible when the user starts to scroll the page.&lt;/div&gt;</w:t>
+      </w:r>
+    </w:p>
+    <w:p>
+      <w:pPr>
+        <w:rPr>
+          <w:rFonts w:ascii="Times New Roman" w:hAnsi="Times New Roman" w:cs="Times New Roman"/>
+          <w:b/>
+          <w:color w:val="C45911" w:themeColor="accent2" w:themeShade="BF"/>
+        </w:rPr>
+      </w:pPr>
+    </w:p>
+    <w:p>
+      <w:pPr>
+        <w:rPr>
+          <w:rFonts w:ascii="Times New Roman" w:hAnsi="Times New Roman" w:cs="Times New Roman"/>
+          <w:b/>
+          <w:color w:val="C45911" w:themeColor="accent2" w:themeShade="BF"/>
+        </w:rPr>
+      </w:pPr>
+      <w:r>
+        <w:rPr>
+          <w:rFonts w:ascii="Times New Roman" w:hAnsi="Times New Roman" w:cs="Times New Roman"/>
+          <w:b/>
+          <w:color w:val="C45911" w:themeColor="accent2" w:themeShade="BF"/>
+        </w:rPr>
+        <w:t>&lt;script&gt;</w:t>
+      </w:r>
+    </w:p>
+    <w:p>
+      <w:pPr>
+        <w:rPr>
+          <w:rFonts w:ascii="Times New Roman" w:hAnsi="Times New Roman" w:cs="Times New Roman"/>
+          <w:b/>
+          <w:color w:val="C45911" w:themeColor="accent2" w:themeShade="BF"/>
+        </w:rPr>
+      </w:pPr>
+      <w:r>
+        <w:rPr>
+          <w:rFonts w:ascii="Times New Roman" w:hAnsi="Times New Roman" w:cs="Times New Roman"/>
+          <w:b/>
+          <w:color w:val="C45911" w:themeColor="accent2" w:themeShade="BF"/>
+        </w:rPr>
+        <w:t>// When the user scrolls down 20px from the top of the document, show the button</w:t>
+      </w:r>
+    </w:p>
+    <w:p>
+      <w:pPr>
+        <w:rPr>
+          <w:rFonts w:ascii="Times New Roman" w:hAnsi="Times New Roman" w:cs="Times New Roman"/>
+          <w:b/>
+          <w:color w:val="C45911" w:themeColor="accent2" w:themeShade="BF"/>
+        </w:rPr>
+      </w:pPr>
+      <w:proofErr w:type="gramStart"/>
+      <w:r>
+        <w:rPr>
+          <w:rFonts w:ascii="Times New Roman" w:hAnsi="Times New Roman" w:cs="Times New Roman"/>
+          <w:b/>
+          <w:color w:val="C45911" w:themeColor="accent2" w:themeShade="BF"/>
+        </w:rPr>
+        <w:t>window.onscroll</w:t>
+      </w:r>
+      <w:proofErr w:type="gramEnd"/>
+      <w:r>
+        <w:rPr>
+          <w:rFonts w:ascii="Times New Roman" w:hAnsi="Times New Roman" w:cs="Times New Roman"/>
+          <w:b/>
+          <w:color w:val="C45911" w:themeColor="accent2" w:themeShade="BF"/>
+        </w:rPr>
+        <w:t xml:space="preserve"> = function() {scrollFunction()};</w:t>
+      </w:r>
+    </w:p>
+    <w:p>
+      <w:pPr>
+        <w:rPr>
+          <w:rFonts w:ascii="Times New Roman" w:hAnsi="Times New Roman" w:cs="Times New Roman"/>
+          <w:b/>
+          <w:color w:val="C45911" w:themeColor="accent2" w:themeShade="BF"/>
+        </w:rPr>
+      </w:pPr>
+    </w:p>
+    <w:p>
+      <w:pPr>
+        <w:rPr>
+          <w:rFonts w:ascii="Times New Roman" w:hAnsi="Times New Roman" w:cs="Times New Roman"/>
+          <w:b/>
+          <w:color w:val="C45911" w:themeColor="accent2" w:themeShade="BF"/>
+        </w:rPr>
+      </w:pPr>
+      <w:r>
+        <w:rPr>
+          <w:rFonts w:ascii="Times New Roman" w:hAnsi="Times New Roman" w:cs="Times New Roman"/>
+          <w:b/>
+          <w:color w:val="C45911" w:themeColor="accent2" w:themeShade="BF"/>
+        </w:rPr>
+        <w:t xml:space="preserve">function </w:t>
+      </w:r>
+      <w:proofErr w:type="gramStart"/>
+      <w:r>
+        <w:rPr>
+          <w:rFonts w:ascii="Times New Roman" w:hAnsi="Times New Roman" w:cs="Times New Roman"/>
+          <w:b/>
+          <w:color w:val="C45911" w:themeColor="accent2" w:themeShade="BF"/>
+        </w:rPr>
+        <w:t>scrollFunction(</w:t>
+      </w:r>
+      <w:proofErr w:type="gramEnd"/>
+      <w:r>
+        <w:rPr>
+          <w:rFonts w:ascii="Times New Roman" w:hAnsi="Times New Roman" w:cs="Times New Roman"/>
+          <w:b/>
+          <w:color w:val="C45911" w:themeColor="accent2" w:themeShade="BF"/>
+        </w:rPr>
+        <w:t>) {</w:t>
+      </w:r>
+    </w:p>
+    <w:p>
+      <w:pPr>
+        <w:rPr>
+          <w:rFonts w:ascii="Times New Roman" w:hAnsi="Times New Roman" w:cs="Times New Roman"/>
+          <w:b/>
+          <w:color w:val="C45911" w:themeColor="accent2" w:themeShade="BF"/>
+        </w:rPr>
+      </w:pPr>
+      <w:r>
+        <w:rPr>
+          <w:rFonts w:ascii="Times New Roman" w:hAnsi="Times New Roman" w:cs="Times New Roman"/>
+          <w:b/>
+          <w:color w:val="C45911" w:themeColor="accent2" w:themeShade="BF"/>
+        </w:rPr>
+        <w:t xml:space="preserve">    if (</w:t>
+      </w:r>
+      <w:proofErr w:type="gramStart"/>
+      <w:r>
+        <w:rPr>
+          <w:rFonts w:ascii="Times New Roman" w:hAnsi="Times New Roman" w:cs="Times New Roman"/>
+          <w:b/>
+          <w:color w:val="C45911" w:themeColor="accent2" w:themeShade="BF"/>
+        </w:rPr>
+        <w:t>document.body</w:t>
+      </w:r>
+      <w:proofErr w:type="gramEnd"/>
+      <w:r>
+        <w:rPr>
+          <w:rFonts w:ascii="Times New Roman" w:hAnsi="Times New Roman" w:cs="Times New Roman"/>
+          <w:b/>
+          <w:color w:val="C45911" w:themeColor="accent2" w:themeShade="BF"/>
+        </w:rPr>
+        <w:t>.scrollTop &gt; 20 || document.documentElement.scrollTop &gt; 20) {</w:t>
+      </w:r>
+    </w:p>
+    <w:p>
+      <w:pPr>
+        <w:rPr>
+          <w:rFonts w:ascii="Times New Roman" w:hAnsi="Times New Roman" w:cs="Times New Roman"/>
+          <w:b/>
+          <w:color w:val="C45911" w:themeColor="accent2" w:themeShade="BF"/>
+        </w:rPr>
+      </w:pPr>
+      <w:r>
+        <w:rPr>
+          <w:rFonts w:ascii="Times New Roman" w:hAnsi="Times New Roman" w:cs="Times New Roman"/>
+          <w:b/>
+          <w:color w:val="C45911" w:themeColor="accent2" w:themeShade="BF"/>
+        </w:rPr>
+        <w:t xml:space="preserve">        </w:t>
+      </w:r>
+      <w:proofErr w:type="gramStart"/>
+      <w:r>
+        <w:rPr>
+          <w:rFonts w:ascii="Times New Roman" w:hAnsi="Times New Roman" w:cs="Times New Roman"/>
+          <w:b/>
+          <w:color w:val="C45911" w:themeColor="accent2" w:themeShade="BF"/>
+        </w:rPr>
+        <w:t>document.getElementById</w:t>
+      </w:r>
+      <w:proofErr w:type="gramEnd"/>
+      <w:r>
+        <w:rPr>
+          <w:rFonts w:ascii="Times New Roman" w:hAnsi="Times New Roman" w:cs="Times New Roman"/>
+          <w:b/>
+          <w:color w:val="C45911" w:themeColor="accent2" w:themeShade="BF"/>
+        </w:rPr>
+        <w:t>("myBtn").style.display = "block";</w:t>
+      </w:r>
+    </w:p>
+    <w:p>
+      <w:pPr>
+        <w:rPr>
+          <w:rFonts w:ascii="Times New Roman" w:hAnsi="Times New Roman" w:cs="Times New Roman"/>
+          <w:b/>
+          <w:color w:val="C45911" w:themeColor="accent2" w:themeShade="BF"/>
+        </w:rPr>
+      </w:pPr>
+      <w:r>
+        <w:rPr>
+          <w:rFonts w:ascii="Times New Roman" w:hAnsi="Times New Roman" w:cs="Times New Roman"/>
+          <w:b/>
+          <w:color w:val="C45911" w:themeColor="accent2" w:themeShade="BF"/>
+        </w:rPr>
+        <w:t xml:space="preserve">    } else {</w:t>
+      </w:r>
+    </w:p>
+    <w:p>
+      <w:pPr>
+        <w:rPr>
+          <w:rFonts w:ascii="Times New Roman" w:hAnsi="Times New Roman" w:cs="Times New Roman"/>
+          <w:b/>
+          <w:color w:val="C45911" w:themeColor="accent2" w:themeShade="BF"/>
+        </w:rPr>
+      </w:pPr>
+      <w:r>
+        <w:rPr>
+          <w:rFonts w:ascii="Times New Roman" w:hAnsi="Times New Roman" w:cs="Times New Roman"/>
+          <w:b/>
+          <w:color w:val="C45911" w:themeColor="accent2" w:themeShade="BF"/>
+        </w:rPr>
+        <w:t xml:space="preserve">        </w:t>
+      </w:r>
+      <w:proofErr w:type="gramStart"/>
+      <w:r>
+        <w:rPr>
+          <w:rFonts w:ascii="Times New Roman" w:hAnsi="Times New Roman" w:cs="Times New Roman"/>
+          <w:b/>
+          <w:color w:val="C45911" w:themeColor="accent2" w:themeShade="BF"/>
+        </w:rPr>
+        <w:t>document.getElementById</w:t>
+      </w:r>
+      <w:proofErr w:type="gramEnd"/>
+      <w:r>
+        <w:rPr>
+          <w:rFonts w:ascii="Times New Roman" w:hAnsi="Times New Roman" w:cs="Times New Roman"/>
+          <w:b/>
+          <w:color w:val="C45911" w:themeColor="accent2" w:themeShade="BF"/>
+        </w:rPr>
+        <w:t>("myBtn").style.display = "none";</w:t>
+      </w:r>
+    </w:p>
+    <w:p>
+      <w:pPr>
+        <w:rPr>
+          <w:rFonts w:ascii="Times New Roman" w:hAnsi="Times New Roman" w:cs="Times New Roman"/>
+          <w:b/>
+          <w:color w:val="C45911" w:themeColor="accent2" w:themeShade="BF"/>
+        </w:rPr>
+      </w:pPr>
+      <w:r>
+        <w:rPr>
+          <w:rFonts w:ascii="Times New Roman" w:hAnsi="Times New Roman" w:cs="Times New Roman"/>
+          <w:b/>
+          <w:color w:val="C45911" w:themeColor="accent2" w:themeShade="BF"/>
+        </w:rPr>
+        <w:t xml:space="preserve">    }</w:t>
+      </w:r>
+    </w:p>
+    <w:p>
+      <w:pPr>
+        <w:rPr>
+          <w:rFonts w:ascii="Times New Roman" w:hAnsi="Times New Roman" w:cs="Times New Roman"/>
+          <w:b/>
+          <w:color w:val="C45911" w:themeColor="accent2" w:themeShade="BF"/>
+        </w:rPr>
+      </w:pPr>
+      <w:r>
+        <w:rPr>
+          <w:rFonts w:ascii="Times New Roman" w:hAnsi="Times New Roman" w:cs="Times New Roman"/>
+          <w:b/>
+          <w:color w:val="C45911" w:themeColor="accent2" w:themeShade="BF"/>
+        </w:rPr>
+        <w:t>}</w:t>
+      </w:r>
+    </w:p>
+    <w:p>
+      <w:pPr>
+        <w:rPr>
+          <w:rFonts w:ascii="Times New Roman" w:hAnsi="Times New Roman" w:cs="Times New Roman"/>
+          <w:b/>
+          <w:color w:val="C45911" w:themeColor="accent2" w:themeShade="BF"/>
+        </w:rPr>
+      </w:pPr>
+    </w:p>
+    <w:p>
+      <w:pPr>
+        <w:rPr>
+          <w:rFonts w:ascii="Times New Roman" w:hAnsi="Times New Roman" w:cs="Times New Roman"/>
+          <w:b/>
+          <w:color w:val="C45911" w:themeColor="accent2" w:themeShade="BF"/>
+        </w:rPr>
+      </w:pPr>
+      <w:r>
+        <w:rPr>
+          <w:rFonts w:ascii="Times New Roman" w:hAnsi="Times New Roman" w:cs="Times New Roman"/>
+          <w:b/>
+          <w:color w:val="C45911" w:themeColor="accent2" w:themeShade="BF"/>
+        </w:rPr>
+        <w:t>// When the user clicks on the button, scroll to the top of the document</w:t>
+      </w:r>
+    </w:p>
+    <w:p>
+      <w:pPr>
+        <w:rPr>
+          <w:rFonts w:ascii="Times New Roman" w:hAnsi="Times New Roman" w:cs="Times New Roman"/>
+          <w:b/>
+          <w:color w:val="C45911" w:themeColor="accent2" w:themeShade="BF"/>
+        </w:rPr>
+      </w:pPr>
+      <w:r>
+        <w:rPr>
+          <w:rFonts w:ascii="Times New Roman" w:hAnsi="Times New Roman" w:cs="Times New Roman"/>
+          <w:b/>
+          <w:color w:val="C45911" w:themeColor="accent2" w:themeShade="BF"/>
+        </w:rPr>
+        <w:t xml:space="preserve">function </w:t>
+      </w:r>
+      <w:proofErr w:type="gramStart"/>
+      <w:r>
+        <w:rPr>
+          <w:rFonts w:ascii="Times New Roman" w:hAnsi="Times New Roman" w:cs="Times New Roman"/>
+          <w:b/>
+          <w:color w:val="C45911" w:themeColor="accent2" w:themeShade="BF"/>
+        </w:rPr>
+        <w:t>topFunction(</w:t>
+      </w:r>
+      <w:proofErr w:type="gramEnd"/>
+      <w:r>
+        <w:rPr>
+          <w:rFonts w:ascii="Times New Roman" w:hAnsi="Times New Roman" w:cs="Times New Roman"/>
+          <w:b/>
+          <w:color w:val="C45911" w:themeColor="accent2" w:themeShade="BF"/>
+        </w:rPr>
+        <w:t>) {</w:t>
+      </w:r>
+    </w:p>
+    <w:p>
+      <w:pPr>
+        <w:rPr>
+          <w:rFonts w:ascii="Times New Roman" w:hAnsi="Times New Roman" w:cs="Times New Roman"/>
+          <w:b/>
+          <w:color w:val="C45911" w:themeColor="accent2" w:themeShade="BF"/>
+        </w:rPr>
+      </w:pPr>
+      <w:r>
+        <w:rPr>
+          <w:rFonts w:ascii="Times New Roman" w:hAnsi="Times New Roman" w:cs="Times New Roman"/>
+          <w:b/>
+          <w:color w:val="C45911" w:themeColor="accent2" w:themeShade="BF"/>
+        </w:rPr>
+        <w:t xml:space="preserve">    </w:t>
+      </w:r>
+      <w:proofErr w:type="gramStart"/>
+      <w:r>
+        <w:rPr>
+          <w:rFonts w:ascii="Times New Roman" w:hAnsi="Times New Roman" w:cs="Times New Roman"/>
+          <w:b/>
+          <w:color w:val="C45911" w:themeColor="accent2" w:themeShade="BF"/>
+        </w:rPr>
+        <w:t>document.body</w:t>
+      </w:r>
+      <w:proofErr w:type="gramEnd"/>
+      <w:r>
+        <w:rPr>
+          <w:rFonts w:ascii="Times New Roman" w:hAnsi="Times New Roman" w:cs="Times New Roman"/>
+          <w:b/>
+          <w:color w:val="C45911" w:themeColor="accent2" w:themeShade="BF"/>
+        </w:rPr>
+        <w:t>.scrollTop = 0;</w:t>
+      </w:r>
+    </w:p>
+    <w:p>
+      <w:pPr>
+        <w:rPr>
+          <w:rFonts w:ascii="Times New Roman" w:hAnsi="Times New Roman" w:cs="Times New Roman"/>
+          <w:b/>
+          <w:color w:val="C45911" w:themeColor="accent2" w:themeShade="BF"/>
+        </w:rPr>
+      </w:pPr>
+      <w:r>
+        <w:rPr>
+          <w:rFonts w:ascii="Times New Roman" w:hAnsi="Times New Roman" w:cs="Times New Roman"/>
+          <w:b/>
+          <w:color w:val="C45911" w:themeColor="accent2" w:themeShade="BF"/>
+        </w:rPr>
+        <w:t xml:space="preserve">    </w:t>
+      </w:r>
+      <w:proofErr w:type="gramStart"/>
+      <w:r>
+        <w:rPr>
+          <w:rFonts w:ascii="Times New Roman" w:hAnsi="Times New Roman" w:cs="Times New Roman"/>
+          <w:b/>
+          <w:color w:val="C45911" w:themeColor="accent2" w:themeShade="BF"/>
+        </w:rPr>
+        <w:t>document.documentElement.scrollTop</w:t>
+      </w:r>
+      <w:proofErr w:type="gramEnd"/>
+      <w:r>
+        <w:rPr>
+          <w:rFonts w:ascii="Times New Roman" w:hAnsi="Times New Roman" w:cs="Times New Roman"/>
+          <w:b/>
+          <w:color w:val="C45911" w:themeColor="accent2" w:themeShade="BF"/>
+        </w:rPr>
+        <w:t xml:space="preserve"> = 0;</w:t>
+      </w:r>
+    </w:p>
+    <w:p>
+      <w:pPr>
+        <w:rPr>
+          <w:rFonts w:ascii="Times New Roman" w:hAnsi="Times New Roman" w:cs="Times New Roman"/>
+          <w:b/>
+          <w:color w:val="C45911" w:themeColor="accent2" w:themeShade="BF"/>
+        </w:rPr>
+      </w:pPr>
+      <w:r>
+        <w:rPr>
+          <w:rFonts w:ascii="Times New Roman" w:hAnsi="Times New Roman" w:cs="Times New Roman"/>
+          <w:b/>
+          <w:color w:val="C45911" w:themeColor="accent2" w:themeShade="BF"/>
+        </w:rPr>
+        <w:t>}</w:t>
+      </w:r>
+    </w:p>
+    <w:p>
+      <w:pPr>
+        <w:rPr>
+          <w:rFonts w:ascii="Times New Roman" w:hAnsi="Times New Roman" w:cs="Times New Roman"/>
+          <w:b/>
+          <w:color w:val="C45911" w:themeColor="accent2" w:themeShade="BF"/>
+        </w:rPr>
+      </w:pPr>
+      <w:r>
+        <w:rPr>
+          <w:rFonts w:ascii="Times New Roman" w:hAnsi="Times New Roman" w:cs="Times New Roman"/>
+          <w:b/>
+          <w:color w:val="C45911" w:themeColor="accent2" w:themeShade="BF"/>
+        </w:rPr>
+        <w:t>&lt;/script&gt;</w:t>
+      </w:r>
+    </w:p>
+    <w:p>
+      <w:pPr>
+        <w:rPr>
+          <w:rFonts w:ascii="Times New Roman" w:hAnsi="Times New Roman" w:cs="Times New Roman"/>
+          <w:b/>
+          <w:color w:val="C45911" w:themeColor="accent2" w:themeShade="BF"/>
+        </w:rPr>
+      </w:pPr>
+      <w:r>
+        <w:rPr>
+          <w:rFonts w:ascii="Times New Roman" w:hAnsi="Times New Roman" w:cs="Times New Roman"/>
+          <w:b/>
+          <w:color w:val="C45911" w:themeColor="accent2" w:themeShade="BF"/>
+        </w:rPr>
+        <w:t>&lt;/body&gt;</w:t>
+      </w:r>
+    </w:p>
+    <w:p>
+      <w:pPr>
+        <w:rPr>
+          <w:rFonts w:ascii="Times New Roman" w:hAnsi="Times New Roman" w:cs="Times New Roman"/>
+          <w:b/>
+          <w:color w:val="C45911" w:themeColor="accent2" w:themeShade="BF"/>
+        </w:rPr>
+      </w:pPr>
+      <w:r>
+        <w:rPr>
+          <w:rFonts w:ascii="Times New Roman" w:hAnsi="Times New Roman" w:cs="Times New Roman"/>
+          <w:b/>
+          <w:color w:val="C45911" w:themeColor="accent2" w:themeShade="BF"/>
+        </w:rPr>
+        <w:t>&lt;/htm</w:t>
+      </w:r>
+      <w:r>
+        <w:rPr>
+          <w:rFonts w:ascii="Times New Roman" w:hAnsi="Times New Roman" w:cs="Times New Roman"/>
+          <w:b/>
+          <w:color w:val="C45911" w:themeColor="accent2" w:themeShade="BF"/>
+        </w:rPr>
+        <w:t>l&gt;</w:t>
+      </w:r>
+      <w:bookmarkStart w:id="0" w:name="_GoBack"/>
+      <w:bookmarkEnd w:id="0"/>
     </w:p>
     <w:sectPr>
       <w:pgSz w:w="12240" w:h="15840"/>

</xml_diff>